<commit_message>
updates improved validation with company and agency on generate form company router added letter pack, ssw documents,  generate document
</commit_message>
<xml_diff>
--- a/app/static/application_form.docx
+++ b/app/static/application_form.docx
@@ -1317,43 +1317,95 @@
             <w:pPr>
               <w:pStyle w:val="NoSpacing"/>
               <w:rPr>
-                <w:rFonts w:cs="Calibri"/>
-              </w:rPr>
-            </w:pPr>
-            <w:r>
-              <w:rPr>
                 <w:b/>
                 <w:bCs/>
               </w:rPr>
-              <w:t>{{</w:t>
-            </w:r>
+            </w:pPr>
             <w:r>
               <w:rPr>
                 <w:b/>
                 <w:bCs/>
               </w:rPr>
-              <w:t>agency_name</w:t>
-            </w:r>
+              <w:t>{{</w:t>
+            </w:r>
+            <w:proofErr w:type="spellStart"/>
             <w:r>
               <w:rPr>
                 <w:b/>
                 <w:bCs/>
               </w:rPr>
-              <w:t>}}</w:t>
-            </w:r>
+              <w:t>agency_rep_name</w:t>
+            </w:r>
+            <w:proofErr w:type="spellEnd"/>
             <w:r>
               <w:rPr>
                 <w:b/>
                 <w:bCs/>
               </w:rPr>
+              <w:t>}} – {{</w:t>
+            </w:r>
+            <w:proofErr w:type="spellStart"/>
+            <w:r>
+              <w:rPr>
+                <w:b/>
+                <w:bCs/>
+              </w:rPr>
+              <w:t>agency_rep_position</w:t>
+            </w:r>
+            <w:proofErr w:type="spellEnd"/>
+            <w:r>
+              <w:rPr>
+                <w:b/>
+                <w:bCs/>
+              </w:rPr>
+              <w:t>}}</w:t>
+            </w:r>
+          </w:p>
+          <w:p>
+            <w:pPr>
+              <w:pStyle w:val="NoSpacing"/>
+              <w:rPr>
+                <w:rFonts w:cs="Calibri"/>
+              </w:rPr>
+            </w:pPr>
+            <w:r>
+              <w:rPr>
+                <w:b/>
+                <w:bCs/>
+              </w:rPr>
+              <w:t>{{</w:t>
+            </w:r>
+            <w:proofErr w:type="spellStart"/>
+            <w:r>
+              <w:rPr>
+                <w:b/>
+                <w:bCs/>
+              </w:rPr>
+              <w:t>agency_name</w:t>
+            </w:r>
+            <w:proofErr w:type="spellEnd"/>
+            <w:r>
+              <w:rPr>
+                <w:b/>
+                <w:bCs/>
+              </w:rPr>
+              <w:t>}}</w:t>
+            </w:r>
+            <w:r>
+              <w:rPr>
+                <w:b/>
+                <w:bCs/>
+              </w:rPr>
               <w:br/>
             </w:r>
             <w:r>
               <w:t>{{</w:t>
             </w:r>
+            <w:proofErr w:type="spellStart"/>
             <w:r>
               <w:t>agency_address</w:t>
             </w:r>
+            <w:proofErr w:type="spellEnd"/>
             <w:r>
               <w:t>}}</w:t>
             </w:r>
@@ -1906,30 +1958,84 @@
 <file path=word/numbering.xml><?xml version="1.0" encoding="utf-8"?>
 <w:numbering xmlns:wpc="http://schemas.microsoft.com/office/word/2010/wordprocessingCanvas" xmlns:cx="http://schemas.microsoft.com/office/drawing/2014/chartex" xmlns:cx1="http://schemas.microsoft.com/office/drawing/2015/9/8/chartex" xmlns:cx2="http://schemas.microsoft.com/office/drawing/2015/10/21/chartex" xmlns:cx3="http://schemas.microsoft.com/office/drawing/2016/5/9/chartex" xmlns:cx4="http://schemas.microsoft.com/office/drawing/2016/5/10/chartex" xmlns:cx5="http://schemas.microsoft.com/office/drawing/2016/5/11/chartex" xmlns:cx6="http://schemas.microsoft.com/office/drawing/2016/5/12/chartex" xmlns:cx7="http://schemas.microsoft.com/office/drawing/2016/5/13/chartex" xmlns:cx8="http://schemas.microsoft.com/office/drawing/2016/5/14/chartex" xmlns:mc="http://schemas.openxmlformats.org/markup-compatibility/2006" xmlns:aink="http://schemas.microsoft.com/office/drawing/2016/ink" xmlns:am3d="http://schemas.microsoft.com/office/drawing/2017/model3d" xmlns:o="urn:schemas-microsoft-com:office:office" xmlns:oel="http://schemas.microsoft.com/office/2019/extlst" xmlns:r="http://schemas.openxmlformats.org/officeDocument/2006/relationships" xmlns:m="http://schemas.openxmlformats.org/officeDocument/2006/math" xmlns:v="urn:schemas-microsoft-com:vml" xmlns:wp14="http://schemas.microsoft.com/office/word/2010/wordprocessingDrawing" xmlns:wp="http://schemas.openxmlformats.org/drawingml/2006/wordprocessingDrawing" xmlns:w10="urn:schemas-microsoft-com:office:word" xmlns:w="http://schemas.openxmlformats.org/wordprocessingml/2006/main" xmlns:w14="http://schemas.microsoft.com/office/word/2010/wordml" xmlns:w15="http://schemas.microsoft.com/office/word/2012/wordml" xmlns:w16cex="http://schemas.microsoft.com/office/word/2018/wordml/cex" xmlns:w16cid="http://schemas.microsoft.com/office/word/2016/wordml/cid" xmlns:w16="http://schemas.microsoft.com/office/word/2018/wordml" xmlns:w16du="http://schemas.microsoft.com/office/word/2023/wordml/word16du" xmlns:w16sdtdh="http://schemas.microsoft.com/office/word/2020/wordml/sdtdatahash" xmlns:w16se="http://schemas.microsoft.com/office/word/2015/wordml/symex" xmlns:wpg="http://schemas.microsoft.com/office/word/2010/wordprocessingGroup" xmlns:wpi="http://schemas.microsoft.com/office/word/2010/wordprocessingInk" xmlns:wne="http://schemas.microsoft.com/office/word/2006/wordml" xmlns:wps="http://schemas.microsoft.com/office/word/2010/wordprocessingShape" mc:Ignorable="w14 w15 w16se w16cid w16 w16cex w16sdtdh w16du wp14">
   <w:numPicBullet w:numPicBulletId="0">
-    <w:pict>
-      <v:shapetype id="_x0000_t75" coordsize="21600,21600" o:spt="75" o:preferrelative="t" path="m@4@5l@4@11@9@11@9@5xe" filled="f" stroked="f">
-        <v:stroke joinstyle="miter"/>
-        <v:formulas>
-          <v:f eqn="if lineDrawn pixelLineWidth 0"/>
-          <v:f eqn="sum @0 1 0"/>
-          <v:f eqn="sum 0 0 @1"/>
-          <v:f eqn="prod @2 1 2"/>
-          <v:f eqn="prod @3 21600 pixelWidth"/>
-          <v:f eqn="prod @3 21600 pixelHeight"/>
-          <v:f eqn="sum @0 0 1"/>
-          <v:f eqn="prod @6 1 2"/>
-          <v:f eqn="prod @7 21600 pixelWidth"/>
-          <v:f eqn="sum @8 21600 0"/>
-          <v:f eqn="prod @7 21600 pixelHeight"/>
-          <v:f eqn="sum @10 21600 0"/>
-        </v:formulas>
-        <v:path o:extrusionok="f" gradientshapeok="t" o:connecttype="rect"/>
-        <o:lock v:ext="edit" aspectratio="t"/>
-      </v:shapetype>
-      <v:shape id="_x0000_i1220" type="#_x0000_t75" style="width:450.15pt;height:450.15pt" o:bullet="t">
-        <v:imagedata r:id="rId1" o:title="600px-Ic_check_box_outline_blank_48px"/>
-      </v:shape>
-    </w:pict>
+    <mc:AlternateContent>
+      <mc:Choice Requires="v">
+        <w:pict>
+          <v:shapetype w14:anchorId="660EF9D4" id="_x0000_t75" coordsize="21600,21600" o:spt="75" o:preferrelative="t" path="m@4@5l@4@11@9@11@9@5xe" filled="f" stroked="f">
+            <v:stroke joinstyle="miter"/>
+            <v:formulas>
+              <v:f eqn="if lineDrawn pixelLineWidth 0"/>
+              <v:f eqn="sum @0 1 0"/>
+              <v:f eqn="sum 0 0 @1"/>
+              <v:f eqn="prod @2 1 2"/>
+              <v:f eqn="prod @3 21600 pixelWidth"/>
+              <v:f eqn="prod @3 21600 pixelHeight"/>
+              <v:f eqn="sum @0 0 1"/>
+              <v:f eqn="prod @6 1 2"/>
+              <v:f eqn="prod @7 21600 pixelWidth"/>
+              <v:f eqn="sum @8 21600 0"/>
+              <v:f eqn="prod @7 21600 pixelHeight"/>
+              <v:f eqn="sum @10 21600 0"/>
+            </v:formulas>
+            <v:path o:extrusionok="f" gradientshapeok="t" o:connecttype="rect"/>
+            <o:lock v:ext="edit" aspectratio="t"/>
+          </v:shapetype>
+          <v:shape id="Picture 2118978313" o:spid="_x0000_i1025" type="#_x0000_t75" style="width:450.5pt;height:450.5pt;visibility:visible;mso-wrap-style:square">
+            <v:imagedata r:id="rId1" o:title=""/>
+          </v:shape>
+        </w:pict>
+      </mc:Choice>
+      <mc:Fallback>
+        <w:drawing>
+          <wp:inline distT="0" distB="0" distL="0" distR="0" wp14:anchorId="664B77D5" wp14:editId="784123A8">
+            <wp:extent cx="5721350" cy="5721350"/>
+            <wp:effectExtent l="0" t="0" r="0" b="0"/>
+            <wp:docPr id="2118978313" name="Picture 2118978313"/>
+            <wp:cNvGraphicFramePr>
+              <a:graphicFrameLocks xmlns:a="http://schemas.openxmlformats.org/drawingml/2006/main" noChangeAspect="1"/>
+            </wp:cNvGraphicFramePr>
+            <a:graphic xmlns:a="http://schemas.openxmlformats.org/drawingml/2006/main">
+              <a:graphicData uri="http://schemas.openxmlformats.org/drawingml/2006/picture">
+                <pic:pic xmlns:pic="http://schemas.openxmlformats.org/drawingml/2006/picture">
+                  <pic:nvPicPr>
+                    <pic:cNvPr id="0" name="Picture -1023"/>
+                    <pic:cNvPicPr>
+                      <a:picLocks noChangeAspect="1" noChangeArrowheads="1"/>
+                    </pic:cNvPicPr>
+                  </pic:nvPicPr>
+                  <pic:blipFill>
+                    <a:blip r:embed="rId2">
+                      <a:extLst>
+                        <a:ext uri="{28A0092B-C50C-407E-A947-70E740481C1C}">
+                          <a14:useLocalDpi xmlns:a14="http://schemas.microsoft.com/office/drawing/2010/main" val="0"/>
+                        </a:ext>
+                      </a:extLst>
+                    </a:blip>
+                    <a:srcRect/>
+                    <a:stretch>
+                      <a:fillRect/>
+                    </a:stretch>
+                  </pic:blipFill>
+                  <pic:spPr bwMode="auto">
+                    <a:xfrm>
+                      <a:off x="0" y="0"/>
+                      <a:ext cx="5721350" cy="5721350"/>
+                    </a:xfrm>
+                    <a:prstGeom prst="rect">
+                      <a:avLst/>
+                    </a:prstGeom>
+                    <a:noFill/>
+                    <a:ln>
+                      <a:noFill/>
+                    </a:ln>
+                  </pic:spPr>
+                </pic:pic>
+              </a:graphicData>
+            </a:graphic>
+          </wp:inline>
+        </w:drawing>
+      </mc:Fallback>
+    </mc:AlternateContent>
   </w:numPicBullet>
   <w:abstractNum w:abstractNumId="0" w15:restartNumberingAfterBreak="0">
     <w:nsid w:val="09A4038E"/>

</xml_diff>